<commit_message>
edit until page 33
</commit_message>
<xml_diff>
--- a/ACSIS/הערות על הדוח.docx
+++ b/ACSIS/הערות על הדוח.docx
@@ -50,6 +50,11 @@
       </w:r>
     </w:p>
     <w:p>
+      <w:pPr>
+        <w:rPr>
+          <w:rFonts w:hint="cs"/>
+        </w:rPr>
+      </w:pPr>
       <w:r>
         <w:rPr>
           <w:rFonts w:hint="cs"/>
@@ -103,6 +108,33 @@
           <w:rtl/>
         </w:rPr>
         <w:t xml:space="preserve"> מחכה לתשובה.</w:t>
+      </w:r>
+      <w:r>
+        <w:rPr>
+          <w:rFonts w:hint="cs"/>
+          <w:rtl/>
+        </w:rPr>
+        <w:t xml:space="preserve"> שמתי במקום את המשתנה </w:t>
+      </w:r>
+      <w:r>
+        <w:t>HEFT9_trim</w:t>
+      </w:r>
+      <w:r>
+        <w:rPr>
+          <w:rFonts w:hint="cs"/>
+          <w:rtl/>
+        </w:rPr>
+        <w:t xml:space="preserve"> שהיה בהערה, לשאול אם זה סבבה</w:t>
+      </w:r>
+      <w:r>
+        <w:t xml:space="preserve"> </w:t>
+      </w:r>
+      <w:r>
+        <w:rPr>
+          <w:rFonts w:hint="cs"/>
+          <w:rtl/>
+        </w:rPr>
+        <w:t xml:space="preserve"> ולשאול אם זה סבבה הערה שכתבתי במקום.</w:t>
       </w:r>
     </w:p>
     <w:p>
@@ -485,20 +517,7 @@
           <w:rFonts w:hint="cs"/>
           <w:rtl/>
         </w:rPr>
-        <w:t xml:space="preserve">להבין מה עושים עם נתונים שיש בהם יותר </w:t>
-      </w:r>
-      <w:r>
-        <w:t>NO</w:t>
-      </w:r>
-      <w:r>
-        <w:rPr>
-          <w:rFonts w:hint="cs"/>
-          <w:rtl/>
-        </w:rPr>
-        <w:t xml:space="preserve"> וצריך להפוך ל</w:t>
-      </w:r>
-      <w:r>
-        <w:t>YES</w:t>
+        <w:t>תמונה בעמוד 6 הסך הכל יותר גדול מ2 הענפים</w:t>
       </w:r>
     </w:p>
     <w:p>
@@ -514,7 +533,7 @@
           <w:rFonts w:hint="cs"/>
           <w:rtl/>
         </w:rPr>
-        <w:t>לעבור על הדוח ולערוך את מה שצריך</w:t>
+        <w:t>טבלה 1.17 חסר תווית אחת</w:t>
       </w:r>
     </w:p>
     <w:p>
@@ -545,9 +564,6 @@
           <w:ilvl w:val="0"/>
           <w:numId w:val="2"/>
         </w:numPr>
-        <w:rPr>
-          <w:rtl/>
-        </w:rPr>
       </w:pPr>
       <w:r>
         <w:rPr>
@@ -555,6 +571,186 @@
           <w:rtl/>
         </w:rPr>
         <w:t>תמונת שער לחוברת</w:t>
+      </w:r>
+    </w:p>
+    <w:p>
+      <w:pPr>
+        <w:pStyle w:val="ListParagraph"/>
+        <w:numPr>
+          <w:ilvl w:val="0"/>
+          <w:numId w:val="2"/>
+        </w:numPr>
+      </w:pPr>
+      <w:r>
+        <w:rPr>
+          <w:rFonts w:hint="cs"/>
+          <w:rtl/>
+        </w:rPr>
+        <w:t>הודעת פתיחה</w:t>
+      </w:r>
+    </w:p>
+    <w:p/>
+    <w:p>
+      <w:pPr>
+        <w:rPr>
+          <w:rtl/>
+        </w:rPr>
+      </w:pPr>
+      <w:r>
+        <w:rPr>
+          <w:rFonts w:hint="cs"/>
+          <w:rtl/>
+        </w:rPr>
+        <w:t>שאלות:</w:t>
+      </w:r>
+    </w:p>
+    <w:p>
+      <w:pPr>
+        <w:pStyle w:val="ListParagraph"/>
+        <w:numPr>
+          <w:ilvl w:val="0"/>
+          <w:numId w:val="2"/>
+        </w:numPr>
+      </w:pPr>
+      <w:r>
+        <w:rPr>
+          <w:rFonts w:hint="cs"/>
+          <w:rtl/>
+        </w:rPr>
+        <w:t xml:space="preserve">מה לעשות עם שורות שיש </w:t>
+      </w:r>
+      <w:r>
+        <w:t>NA</w:t>
+      </w:r>
+      <w:r>
+        <w:rPr>
+          <w:rFonts w:hint="cs"/>
+          <w:rtl/>
+        </w:rPr>
+        <w:t xml:space="preserve"> ב</w:t>
+      </w:r>
+      <w:r>
+        <w:t>ST_ELEV_adm</w:t>
+      </w:r>
+      <w:r>
+        <w:rPr>
+          <w:rFonts w:hint="cs"/>
+          <w:rtl/>
+        </w:rPr>
+        <w:t xml:space="preserve">, המשתנה המקורי הוא </w:t>
+      </w:r>
+      <w:r>
+        <w:t>ECGGRP</w:t>
+      </w:r>
+    </w:p>
+    <w:p>
+      <w:pPr>
+        <w:pStyle w:val="ListParagraph"/>
+        <w:numPr>
+          <w:ilvl w:val="0"/>
+          <w:numId w:val="2"/>
+        </w:numPr>
+      </w:pPr>
+      <w:r>
+        <w:rPr>
+          <w:rFonts w:hint="cs"/>
+          <w:rtl/>
+        </w:rPr>
+        <w:t>טבלה</w:t>
+      </w:r>
+      <w:r>
+        <w:rPr>
+          <w:rFonts w:hint="cs"/>
+          <w:rtl/>
+        </w:rPr>
+        <w:t xml:space="preserve"> 1.8 ה</w:t>
+      </w:r>
+      <w:r>
+        <w:t>PVAL</w:t>
+      </w:r>
+      <w:r>
+        <w:rPr>
+          <w:rFonts w:hint="cs"/>
+          <w:rtl/>
+        </w:rPr>
+        <w:t xml:space="preserve"> הוא מעל 0.05, מה לעשות עם זה?</w:t>
+      </w:r>
+    </w:p>
+    <w:p>
+      <w:pPr>
+        <w:pStyle w:val="ListParagraph"/>
+        <w:numPr>
+          <w:ilvl w:val="0"/>
+          <w:numId w:val="2"/>
+        </w:numPr>
+      </w:pPr>
+      <w:r>
+        <w:rPr>
+          <w:rFonts w:hint="cs"/>
+          <w:rtl/>
+        </w:rPr>
+        <w:t>דוגמה לבחירה לא ברורה בטבלה 1.</w:t>
+      </w:r>
+      <w:r>
+        <w:rPr>
+          <w:rFonts w:hint="cs"/>
+          <w:rtl/>
+        </w:rPr>
+        <w:t>15</w:t>
+      </w:r>
+    </w:p>
+    <w:p>
+      <w:pPr>
+        <w:pStyle w:val="ListParagraph"/>
+        <w:numPr>
+          <w:ilvl w:val="0"/>
+          <w:numId w:val="2"/>
+        </w:numPr>
+      </w:pPr>
+      <w:r>
+        <w:rPr>
+          <w:rFonts w:hint="cs"/>
+          <w:rtl/>
+        </w:rPr>
+        <w:t>טבלה 1.16, להעיף את ה0?</w:t>
+      </w:r>
+    </w:p>
+    <w:p>
+      <w:pPr>
+        <w:ind w:left="360"/>
+      </w:pPr>
+    </w:p>
+    <w:p/>
+    <w:p>
+      <w:pPr>
+        <w:rPr>
+          <w:u w:val="single"/>
+          <w:rtl/>
+        </w:rPr>
+      </w:pPr>
+      <w:r>
+        <w:rPr>
+          <w:rFonts w:hint="cs"/>
+          <w:u w:val="single"/>
+          <w:rtl/>
+        </w:rPr>
+        <w:t xml:space="preserve">להמשיך עריכה מעמוד </w:t>
+      </w:r>
+      <w:r>
+        <w:rPr>
+          <w:rFonts w:hint="cs"/>
+          <w:u w:val="single"/>
+          <w:rtl/>
+        </w:rPr>
+        <w:t>33</w:t>
+      </w:r>
+      <w:r>
+        <w:rPr>
+          <w:rFonts w:hint="cs"/>
+          <w:u w:val="single"/>
+          <w:rtl/>
+        </w:rPr>
+        <w:t xml:space="preserve"> בדוח</w:t>
       </w:r>
     </w:p>
     <w:sectPr>
@@ -1261,7 +1457,6 @@
   <w:style w:type="character" w:default="1" w:styleId="DefaultParagraphFont">
     <w:name w:val="Default Paragraph Font"/>
     <w:uiPriority w:val="1"/>
-    <w:semiHidden/>
     <w:unhideWhenUsed/>
   </w:style>
   <w:style w:type="table" w:default="1" w:styleId="TableNormal">

</xml_diff>

<commit_message>
edit to page 40
</commit_message>
<xml_diff>
--- a/ACSIS/הערות על הדוח.docx
+++ b/ACSIS/הערות על הדוח.docx
@@ -50,11 +50,6 @@
       </w:r>
     </w:p>
     <w:p>
-      <w:pPr>
-        <w:rPr>
-          <w:rFonts w:hint="cs"/>
-        </w:rPr>
-      </w:pPr>
       <w:r>
         <w:rPr>
           <w:rFonts w:hint="cs"/>
@@ -717,6 +712,59 @@
     </w:p>
     <w:p>
       <w:pPr>
+        <w:pStyle w:val="ListParagraph"/>
+        <w:numPr>
+          <w:ilvl w:val="0"/>
+          <w:numId w:val="2"/>
+        </w:numPr>
+      </w:pPr>
+      <w:r>
+        <w:rPr>
+          <w:rFonts w:hint="cs"/>
+          <w:rtl/>
+        </w:rPr>
+        <w:lastRenderedPageBreak/>
+        <w:t xml:space="preserve">טבלה 1.27 </w:t>
+      </w:r>
+      <w:r>
+        <w:t>Dabigatran</w:t>
+      </w:r>
+      <w:r>
+        <w:rPr>
+          <w:rFonts w:hint="cs"/>
+          <w:rtl/>
+        </w:rPr>
+        <w:t xml:space="preserve"> עם 0 (גם </w:t>
+      </w:r>
+      <w:r>
+        <w:t>P</w:t>
+      </w:r>
+      <w:r>
+        <w:rPr>
+          <w:rFonts w:hint="cs"/>
+          <w:rtl/>
+        </w:rPr>
+        <w:t>) להעיף?</w:t>
+      </w:r>
+    </w:p>
+    <w:p>
+      <w:pPr>
+        <w:pStyle w:val="ListParagraph"/>
+        <w:numPr>
+          <w:ilvl w:val="0"/>
+          <w:numId w:val="2"/>
+        </w:numPr>
+      </w:pPr>
+      <w:r>
+        <w:rPr>
+          <w:rFonts w:hint="cs"/>
+          <w:rtl/>
+        </w:rPr>
+        <w:t xml:space="preserve">טבלה 1.28 האם להוסיף ממוצע כי החציון הוא אותו דבר </w:t>
+      </w:r>
+    </w:p>
+    <w:p>
+      <w:pPr>
         <w:ind w:left="360"/>
       </w:pPr>
     </w:p>
@@ -742,7 +790,7 @@
           <w:u w:val="single"/>
           <w:rtl/>
         </w:rPr>
-        <w:t>33</w:t>
+        <w:t>40</w:t>
       </w:r>
       <w:r>
         <w:rPr>

</xml_diff>

<commit_message>
added 24 to tables and graphs 30.9
</commit_message>
<xml_diff>
--- a/ACSIS/הערות על הדוח.docx
+++ b/ACSIS/הערות על הדוח.docx
@@ -338,9 +338,11 @@
         </w:rPr>
         <w:t xml:space="preserve"> ב</w:t>
       </w:r>
+      <w:proofErr w:type="spellStart"/>
       <w:r>
         <w:t>ST_ELEV_adm</w:t>
       </w:r>
+      <w:proofErr w:type="spellEnd"/>
       <w:r>
         <w:rPr>
           <w:rFonts w:hint="cs"/>
@@ -552,7 +554,23 @@
           <w:rFonts w:hint="cs"/>
           <w:rtl/>
         </w:rPr>
-        <w:t>הוספתי בהתחלה חלק שממספר אוטומטית אבל לא השמשתי אותו באמת, או לפתח או למחוק</w:t>
+        <w:t xml:space="preserve">הוספתי בהתחלה חלק שממספר אוטומטית אבל לא </w:t>
+      </w:r>
+      <w:proofErr w:type="spellStart"/>
+      <w:r>
+        <w:rPr>
+          <w:rFonts w:hint="cs"/>
+          <w:rtl/>
+        </w:rPr>
+        <w:t>השמשתי</w:t>
+      </w:r>
+      <w:proofErr w:type="spellEnd"/>
+      <w:r>
+        <w:rPr>
+          <w:rFonts w:hint="cs"/>
+          <w:rtl/>
+        </w:rPr>
+        <w:t xml:space="preserve"> אותו באמת, או לפתח או למחוק</w:t>
       </w:r>
     </w:p>
     <w:p>
@@ -592,6 +610,7 @@
     <w:p>
       <w:pPr>
         <w:rPr>
+          <w:rFonts w:hint="cs"/>
           <w:rtl/>
         </w:rPr>
       </w:pPr>
@@ -602,18 +621,87 @@
         </w:rPr>
         <w:t>בעיה בשורה 3032</w:t>
       </w:r>
-    </w:p>
-    <w:p>
-      <w:pPr>
-        <w:rPr>
-          <w:rtl/>
-        </w:rPr>
-      </w:pPr>
-      <w:r>
-        <w:rPr>
-          <w:rFonts w:hint="cs"/>
-          <w:rtl/>
-        </w:rPr>
+      <w:r>
+        <w:rPr>
+          <w:rFonts w:hint="cs"/>
+          <w:rtl/>
+        </w:rPr>
+        <w:t xml:space="preserve"> </w:t>
+      </w:r>
+      <w:r>
+        <w:rPr>
+          <w:rtl/>
+        </w:rPr>
+        <w:t>–</w:t>
+      </w:r>
+      <w:r>
+        <w:rPr>
+          <w:rFonts w:hint="cs"/>
+          <w:rtl/>
+        </w:rPr>
+        <w:t xml:space="preserve"> חסר המשתנה </w:t>
+      </w:r>
+      <w:proofErr w:type="spellStart"/>
+      <w:r>
+        <w:t>oral_anticoag_hosp</w:t>
+      </w:r>
+      <w:proofErr w:type="spellEnd"/>
+      <w:r>
+        <w:rPr>
+          <w:rFonts w:hint="cs"/>
+          <w:rtl/>
+        </w:rPr>
+        <w:t xml:space="preserve">. אלה משתנים בנוצרים בקובץ עזר של הטרנד וחסרים בהם משתנים ולכן זה לא עובד בינתיים. צריך להבין </w:t>
+      </w:r>
+      <w:proofErr w:type="spellStart"/>
+      <w:r>
+        <w:rPr>
+          <w:rFonts w:hint="cs"/>
+          <w:rtl/>
+        </w:rPr>
+        <w:t>מליזי</w:t>
+      </w:r>
+      <w:proofErr w:type="spellEnd"/>
+      <w:r>
+        <w:rPr>
+          <w:rFonts w:hint="cs"/>
+          <w:rtl/>
+        </w:rPr>
+        <w:t xml:space="preserve"> איפה אני מוצא אותם. טל השתמשה ב</w:t>
+      </w:r>
+      <w:r>
+        <w:t>DF</w:t>
+      </w:r>
+      <w:r>
+        <w:rPr>
+          <w:rFonts w:hint="cs"/>
+          <w:rtl/>
+        </w:rPr>
+        <w:t xml:space="preserve"> נפרד בשביל המשתנים האלה, צריך לוודא שאין בעיה לשים אותם על ה</w:t>
+      </w:r>
+      <w:r>
+        <w:t>DF</w:t>
+      </w:r>
+      <w:r>
+        <w:rPr>
+          <w:rFonts w:hint="cs"/>
+          <w:rtl/>
+        </w:rPr>
+        <w:t xml:space="preserve"> הרגיל, או שפשוט אעשה מה שהיא עשתה בלי להעלות את הקבצים הנוספים.</w:t>
+      </w:r>
+    </w:p>
+    <w:p>
+      <w:pPr>
+        <w:rPr>
+          <w:rtl/>
+        </w:rPr>
+      </w:pPr>
+      <w:r>
+        <w:rPr>
+          <w:rFonts w:hint="cs"/>
+          <w:rtl/>
+        </w:rPr>
+        <w:lastRenderedPageBreak/>
         <w:t>חוסרים:</w:t>
       </w:r>
       <w:r>

</xml_diff>

<commit_message>
report with new data
</commit_message>
<xml_diff>
--- a/ACSIS/הערות על הדוח.docx
+++ b/ACSIS/הערות על הדוח.docx
@@ -17,189 +17,6 @@
       </w:r>
     </w:p>
     <w:p>
-      <w:r>
-        <w:rPr>
-          <w:rFonts w:hint="cs"/>
-          <w:rtl/>
-        </w:rPr>
-        <w:t xml:space="preserve">שורה 1011 </w:t>
-      </w:r>
-      <w:r>
-        <w:rPr>
-          <w:rFonts w:hint="cs"/>
-          <w:rtl/>
-        </w:rPr>
-        <w:t xml:space="preserve"> - </w:t>
-      </w:r>
-      <w:r>
-        <w:t>Ticagrelor</w:t>
-      </w:r>
-      <w:r>
-        <w:rPr>
-          <w:rFonts w:hint="cs"/>
-          <w:rtl/>
-        </w:rPr>
-        <w:t xml:space="preserve"> </w:t>
-      </w:r>
-      <w:r>
-        <w:rPr>
-          <w:rFonts w:hint="cs"/>
-          <w:rtl/>
-        </w:rPr>
-        <w:t>כולם 0. מחכה לתשובה.</w:t>
-      </w:r>
-    </w:p>
-    <w:p>
-      <w:pPr>
-        <w:rPr>
-          <w:rtl/>
-        </w:rPr>
-      </w:pPr>
-      <w:r>
-        <w:rPr>
-          <w:rFonts w:hint="cs"/>
-          <w:rtl/>
-        </w:rPr>
-        <w:t xml:space="preserve">שורה 1212 </w:t>
-      </w:r>
-      <w:r>
-        <w:rPr>
-          <w:rtl/>
-        </w:rPr>
-        <w:t>–</w:t>
-      </w:r>
-      <w:r>
-        <w:rPr>
-          <w:rFonts w:hint="cs"/>
-          <w:rtl/>
-        </w:rPr>
-        <w:t xml:space="preserve"> אותו דבר כמו בסעיף למעלה, יש 0 מהמשתנה ולכם יש הכפלה של אותה שורה</w:t>
-      </w:r>
-    </w:p>
-    <w:p>
-      <w:pPr>
-        <w:rPr>
-          <w:rtl/>
-        </w:rPr>
-      </w:pPr>
-      <w:r>
-        <w:rPr>
-          <w:rFonts w:hint="cs"/>
-          <w:rtl/>
-        </w:rPr>
-        <w:t xml:space="preserve">שורה 1233 </w:t>
-      </w:r>
-      <w:r>
-        <w:rPr>
-          <w:rtl/>
-        </w:rPr>
-        <w:t>–</w:t>
-      </w:r>
-      <w:r>
-        <w:rPr>
-          <w:rFonts w:hint="cs"/>
-          <w:rtl/>
-        </w:rPr>
-        <w:t xml:space="preserve"> אותו דבר כמו בסעיף למעלה.</w:t>
-      </w:r>
-    </w:p>
-    <w:p>
-      <w:pPr>
-        <w:rPr>
-          <w:rtl/>
-        </w:rPr>
-      </w:pPr>
-      <w:r>
-        <w:rPr>
-          <w:rFonts w:hint="cs"/>
-          <w:rtl/>
-        </w:rPr>
-        <w:t xml:space="preserve">שורה 1261 </w:t>
-      </w:r>
-      <w:r>
-        <w:rPr>
-          <w:rtl/>
-        </w:rPr>
-        <w:t>–</w:t>
-      </w:r>
-      <w:r>
-        <w:rPr>
-          <w:rFonts w:hint="cs"/>
-          <w:rtl/>
-        </w:rPr>
-        <w:t xml:space="preserve"> אותו דבר</w:t>
-      </w:r>
-    </w:p>
-    <w:p>
-      <w:r>
-        <w:rPr>
-          <w:rFonts w:hint="cs"/>
-          <w:rtl/>
-        </w:rPr>
-        <w:t xml:space="preserve">שורה </w:t>
-      </w:r>
-      <w:r>
-        <w:rPr>
-          <w:rFonts w:hint="cs"/>
-          <w:rtl/>
-        </w:rPr>
-        <w:t>1679</w:t>
-      </w:r>
-      <w:r>
-        <w:rPr>
-          <w:rFonts w:hint="cs"/>
-          <w:rtl/>
-        </w:rPr>
-        <w:t xml:space="preserve"> </w:t>
-      </w:r>
-      <w:r>
-        <w:rPr>
-          <w:rtl/>
-        </w:rPr>
-        <w:t>–</w:t>
-      </w:r>
-      <w:r>
-        <w:rPr>
-          <w:rFonts w:hint="cs"/>
-          <w:rtl/>
-        </w:rPr>
-        <w:t xml:space="preserve"> </w:t>
-      </w:r>
-      <w:r>
-        <w:rPr>
-          <w:rFonts w:hint="cs"/>
-          <w:rtl/>
-        </w:rPr>
-        <w:t>בטקסט לפני הטבלה צריך לעדכן את התרופות לפי מה שיש בטבלה</w:t>
-      </w:r>
-    </w:p>
-    <w:p>
-      <w:pPr>
-        <w:rPr>
-          <w:b/>
-          <w:bCs/>
-        </w:rPr>
-      </w:pPr>
-    </w:p>
-    <w:p>
-      <w:pPr>
-        <w:rPr>
-          <w:b/>
-          <w:bCs/>
-        </w:rPr>
-      </w:pPr>
-      <w:r>
-        <w:rPr>
-          <w:rFonts w:hint="cs"/>
-          <w:b/>
-          <w:bCs/>
-          <w:rtl/>
-        </w:rPr>
-        <w:t>חלק שני מתחיל בשורה 2358</w:t>
-      </w:r>
-    </w:p>
-    <w:p/>
-    <w:p>
       <w:pPr>
         <w:rPr>
           <w:rtl/>
@@ -211,6 +28,92 @@
           <w:rtl/>
         </w:rPr>
         <w:t>משימות:</w:t>
+      </w:r>
+    </w:p>
+    <w:p>
+      <w:pPr>
+        <w:pStyle w:val="ListParagraph"/>
+        <w:numPr>
+          <w:ilvl w:val="0"/>
+          <w:numId w:val="3"/>
+        </w:numPr>
+        <w:rPr>
+          <w:rtl/>
+        </w:rPr>
+      </w:pPr>
+      <w:r>
+        <w:rPr>
+          <w:rFonts w:hint="cs"/>
+          <w:rtl/>
+        </w:rPr>
+        <w:t>לעדכן תאריך נכון בתחילת הדוח</w:t>
+      </w:r>
+    </w:p>
+    <w:p>
+      <w:pPr>
+        <w:rPr>
+          <w:rtl/>
+        </w:rPr>
+      </w:pPr>
+      <w:r>
+        <w:rPr>
+          <w:rFonts w:hint="cs"/>
+          <w:rtl/>
+        </w:rPr>
+        <w:t>טבלאות עם 0:</w:t>
+      </w:r>
+    </w:p>
+    <w:p>
+      <w:pPr>
+        <w:pStyle w:val="ListParagraph"/>
+        <w:numPr>
+          <w:ilvl w:val="0"/>
+          <w:numId w:val="3"/>
+        </w:numPr>
+      </w:pPr>
+      <w:r>
+        <w:rPr>
+          <w:rFonts w:hint="cs"/>
+          <w:rtl/>
+        </w:rPr>
+        <w:t>טבלה 1.16</w:t>
+      </w:r>
+    </w:p>
+    <w:p>
+      <w:pPr>
+        <w:pStyle w:val="ListParagraph"/>
+        <w:numPr>
+          <w:ilvl w:val="0"/>
+          <w:numId w:val="3"/>
+        </w:numPr>
+        <w:rPr>
+          <w:rtl/>
+        </w:rPr>
+      </w:pPr>
+      <w:r>
+        <w:rPr>
+          <w:rFonts w:hint="cs"/>
+          <w:rtl/>
+        </w:rPr>
+        <w:t>טבלה 1.29</w:t>
+      </w:r>
+      <w:r>
+        <w:t>a</w:t>
+      </w:r>
+    </w:p>
+    <w:p>
+      <w:pPr>
+        <w:rPr>
+          <w:rFonts w:hint="cs"/>
+          <w:rtl/>
+        </w:rPr>
+      </w:pPr>
+      <w:r>
+        <w:rPr>
+          <w:rFonts w:hint="cs"/>
+          <w:rtl/>
+        </w:rPr>
+        <w:t>חוסרים:</w:t>
       </w:r>
     </w:p>
     <w:p>
@@ -226,7 +129,7 @@
           <w:rFonts w:hint="cs"/>
           <w:rtl/>
         </w:rPr>
-        <w:t>תמונה בעמוד 6 הסך הכל יותר גדול מ2 הענפים</w:t>
+        <w:t>תמונת שער לחוברת</w:t>
       </w:r>
     </w:p>
     <w:p>
@@ -242,28 +145,7 @@
           <w:rFonts w:hint="cs"/>
           <w:rtl/>
         </w:rPr>
-        <w:t>טבלה 1.17 חסר תווית אחת</w:t>
-      </w:r>
-    </w:p>
-    <w:p>
-      <w:pPr>
-        <w:rPr>
-          <w:rtl/>
-        </w:rPr>
-      </w:pPr>
-    </w:p>
-    <w:p>
-      <w:pPr>
-        <w:rPr>
-          <w:rtl/>
-        </w:rPr>
-      </w:pPr>
-      <w:r>
-        <w:rPr>
-          <w:rFonts w:hint="cs"/>
-          <w:rtl/>
-        </w:rPr>
-        <w:t>דברים להשיג:</w:t>
+        <w:t>תמונות של ספונסרים</w:t>
       </w:r>
     </w:p>
     <w:p>
@@ -279,7 +161,22 @@
           <w:rFonts w:hint="cs"/>
           <w:rtl/>
         </w:rPr>
-        <w:t>תמונת שער לחוברת</w:t>
+        <w:t>הודעת פתיחה</w:t>
+      </w:r>
+    </w:p>
+    <w:p/>
+    <w:p>
+      <w:pPr>
+        <w:rPr>
+          <w:rtl/>
+        </w:rPr>
+      </w:pPr>
+      <w:r>
+        <w:rPr>
+          <w:rFonts w:hint="cs"/>
+          <w:rtl/>
+        </w:rPr>
+        <w:t>משימות:</w:t>
       </w:r>
     </w:p>
     <w:p>
@@ -295,52 +192,45 @@
           <w:rFonts w:hint="cs"/>
           <w:rtl/>
         </w:rPr>
-        <w:t>הודעת פתיחה</w:t>
-      </w:r>
-    </w:p>
-    <w:p/>
-    <w:p>
-      <w:pPr>
-        <w:rPr>
-          <w:rtl/>
-        </w:rPr>
-      </w:pPr>
-      <w:r>
-        <w:rPr>
-          <w:rFonts w:hint="cs"/>
-          <w:rtl/>
-        </w:rPr>
-        <w:t>שאלות:</w:t>
-      </w:r>
-    </w:p>
-    <w:p>
-      <w:pPr>
-        <w:pStyle w:val="ListParagraph"/>
-        <w:numPr>
-          <w:ilvl w:val="0"/>
-          <w:numId w:val="2"/>
-        </w:numPr>
-      </w:pPr>
-      <w:r>
-        <w:rPr>
-          <w:rFonts w:hint="cs"/>
-          <w:rtl/>
-        </w:rPr>
-        <w:t xml:space="preserve">מה לעשות עם שורות שיש </w:t>
-      </w:r>
-      <w:r>
-        <w:t>NA</w:t>
-      </w:r>
-      <w:r>
-        <w:rPr>
-          <w:rFonts w:hint="cs"/>
-          <w:rtl/>
-        </w:rPr>
-        <w:t xml:space="preserve"> ב</w:t>
+        <w:t>תמונה בעמוד 6 הסך הכל יותר גדול מ2 הענפים</w:t>
+      </w:r>
+    </w:p>
+    <w:p>
+      <w:pPr>
+        <w:rPr>
+          <w:rtl/>
+        </w:rPr>
+      </w:pPr>
+      <w:r>
+        <w:rPr>
+          <w:rFonts w:hint="cs"/>
+          <w:rtl/>
+        </w:rPr>
+        <w:t>בעיה בשורה 3032</w:t>
+      </w:r>
+      <w:r>
+        <w:rPr>
+          <w:rFonts w:hint="cs"/>
+          <w:rtl/>
+        </w:rPr>
+        <w:t xml:space="preserve"> </w:t>
+      </w:r>
+      <w:r>
+        <w:rPr>
+          <w:rtl/>
+        </w:rPr>
+        <w:t>–</w:t>
+      </w:r>
+      <w:r>
+        <w:rPr>
+          <w:rFonts w:hint="cs"/>
+          <w:rtl/>
+        </w:rPr>
+        <w:t xml:space="preserve"> חסר המשתנה </w:t>
       </w:r>
       <w:proofErr w:type="spellStart"/>
       <w:r>
-        <w:t>ST_ELEV_adm</w:t>
+        <w:t>oral_anticoag_hosp</w:t>
       </w:r>
       <w:proofErr w:type="spellEnd"/>
       <w:r>
@@ -348,213 +238,7 @@
           <w:rFonts w:hint="cs"/>
           <w:rtl/>
         </w:rPr>
-        <w:t xml:space="preserve">, המשתנה המקורי הוא </w:t>
-      </w:r>
-      <w:r>
-        <w:t>ECGGRP</w:t>
-      </w:r>
-    </w:p>
-    <w:p>
-      <w:pPr>
-        <w:pStyle w:val="ListParagraph"/>
-        <w:numPr>
-          <w:ilvl w:val="0"/>
-          <w:numId w:val="2"/>
-        </w:numPr>
-      </w:pPr>
-      <w:r>
-        <w:rPr>
-          <w:rFonts w:hint="cs"/>
-          <w:rtl/>
-        </w:rPr>
-        <w:t>טבלה</w:t>
-      </w:r>
-      <w:r>
-        <w:rPr>
-          <w:rFonts w:hint="cs"/>
-          <w:rtl/>
-        </w:rPr>
-        <w:t xml:space="preserve"> 1.8 ה</w:t>
-      </w:r>
-      <w:r>
-        <w:t>PVAL</w:t>
-      </w:r>
-      <w:r>
-        <w:rPr>
-          <w:rFonts w:hint="cs"/>
-          <w:rtl/>
-        </w:rPr>
-        <w:t xml:space="preserve"> הוא מעל 0.05, מה לעשות עם זה?</w:t>
-      </w:r>
-    </w:p>
-    <w:p>
-      <w:pPr>
-        <w:pStyle w:val="ListParagraph"/>
-        <w:numPr>
-          <w:ilvl w:val="0"/>
-          <w:numId w:val="2"/>
-        </w:numPr>
-      </w:pPr>
-      <w:r>
-        <w:rPr>
-          <w:rFonts w:hint="cs"/>
-          <w:rtl/>
-        </w:rPr>
-        <w:t>דוגמה לבחירה לא ברורה בטבלה 1.</w:t>
-      </w:r>
-      <w:r>
-        <w:rPr>
-          <w:rFonts w:hint="cs"/>
-          <w:rtl/>
-        </w:rPr>
-        <w:t>15</w:t>
-      </w:r>
-    </w:p>
-    <w:p>
-      <w:pPr>
-        <w:pStyle w:val="ListParagraph"/>
-        <w:numPr>
-          <w:ilvl w:val="0"/>
-          <w:numId w:val="2"/>
-        </w:numPr>
-      </w:pPr>
-      <w:r>
-        <w:rPr>
-          <w:rFonts w:hint="cs"/>
-          <w:rtl/>
-        </w:rPr>
-        <w:t>טבלה 1.16, להעיף את ה0?</w:t>
-      </w:r>
-    </w:p>
-    <w:p>
-      <w:pPr>
-        <w:pStyle w:val="ListParagraph"/>
-        <w:numPr>
-          <w:ilvl w:val="0"/>
-          <w:numId w:val="2"/>
-        </w:numPr>
-      </w:pPr>
-      <w:r>
-        <w:rPr>
-          <w:rFonts w:hint="cs"/>
-          <w:rtl/>
-        </w:rPr>
-        <w:t xml:space="preserve">טבלה 1.27 </w:t>
-      </w:r>
-      <w:r>
-        <w:t>Dabigatran</w:t>
-      </w:r>
-      <w:r>
-        <w:rPr>
-          <w:rFonts w:hint="cs"/>
-          <w:rtl/>
-        </w:rPr>
-        <w:t xml:space="preserve"> עם 0 (גם </w:t>
-      </w:r>
-      <w:r>
-        <w:t>P</w:t>
-      </w:r>
-      <w:r>
-        <w:rPr>
-          <w:rFonts w:hint="cs"/>
-          <w:rtl/>
-        </w:rPr>
-        <w:t>) להעיף?</w:t>
-      </w:r>
-    </w:p>
-    <w:p>
-      <w:pPr>
-        <w:pStyle w:val="ListParagraph"/>
-        <w:numPr>
-          <w:ilvl w:val="0"/>
-          <w:numId w:val="2"/>
-        </w:numPr>
-      </w:pPr>
-      <w:r>
-        <w:rPr>
-          <w:rFonts w:hint="cs"/>
-          <w:rtl/>
-        </w:rPr>
-        <w:t xml:space="preserve">טבלה 1.28 האם להוסיף ממוצע כי החציון הוא אותו דבר </w:t>
-      </w:r>
-    </w:p>
-    <w:p>
-      <w:pPr>
-        <w:pStyle w:val="ListParagraph"/>
-        <w:numPr>
-          <w:ilvl w:val="0"/>
-          <w:numId w:val="2"/>
-        </w:numPr>
-      </w:pPr>
-      <w:r>
-        <w:rPr>
-          <w:rFonts w:hint="cs"/>
-          <w:rtl/>
-        </w:rPr>
-        <w:t>טבלה 1.31 להבין איך לקרוא את התוצאות</w:t>
-      </w:r>
-    </w:p>
-    <w:p>
-      <w:pPr>
-        <w:pStyle w:val="ListParagraph"/>
-        <w:numPr>
-          <w:ilvl w:val="0"/>
-          <w:numId w:val="2"/>
-        </w:numPr>
-      </w:pPr>
-      <w:r>
-        <w:rPr>
-          <w:rFonts w:hint="cs"/>
-          <w:rtl/>
-        </w:rPr>
-        <w:t xml:space="preserve">עמוד 46 להבין איך לברר את המשפט </w:t>
-      </w:r>
-      <w:r>
-        <w:t>Most of the patients were asymptomatic and in NYHA Class I</w:t>
-      </w:r>
-      <w:r>
-        <w:rPr>
-          <w:rFonts w:cs="Arial"/>
-          <w:rtl/>
-        </w:rPr>
-        <w:t>.</w:t>
-      </w:r>
-      <w:r>
-        <w:rPr>
-          <w:rFonts w:hint="cs"/>
-          <w:rtl/>
-        </w:rPr>
-        <w:t xml:space="preserve"> גם את המשפט אחרי</w:t>
-      </w:r>
-    </w:p>
-    <w:p>
-      <w:pPr>
-        <w:pStyle w:val="ListParagraph"/>
-        <w:numPr>
-          <w:ilvl w:val="0"/>
-          <w:numId w:val="2"/>
-        </w:numPr>
-      </w:pPr>
-    </w:p>
-    <w:p>
-      <w:pPr>
-        <w:ind w:left="360"/>
-      </w:pPr>
-    </w:p>
-    <w:p>
-      <w:pPr>
-        <w:pStyle w:val="ListParagraph"/>
-        <w:numPr>
-          <w:ilvl w:val="0"/>
-          <w:numId w:val="2"/>
-        </w:numPr>
-      </w:pPr>
-      <w:r>
-        <w:rPr>
-          <w:rFonts w:hint="cs"/>
-          <w:rtl/>
-        </w:rPr>
-        <w:t xml:space="preserve">הוספתי בהתחלה חלק שממספר אוטומטית אבל לא </w:t>
+        <w:t xml:space="preserve">. אלה משתנים בנוצרים בקובץ עזר של הטרנד וחסרים בהם משתנים ולכן זה לא עובד בינתיים. צריך להבין </w:t>
       </w:r>
       <w:proofErr w:type="spellStart"/>
       <w:r>
@@ -562,7 +246,7 @@
           <w:rFonts w:hint="cs"/>
           <w:rtl/>
         </w:rPr>
-        <w:t>השמשתי</w:t>
+        <w:t>מליזי</w:t>
       </w:r>
       <w:proofErr w:type="spellEnd"/>
       <w:r>
@@ -570,103 +254,6 @@
           <w:rFonts w:hint="cs"/>
           <w:rtl/>
         </w:rPr>
-        <w:t xml:space="preserve"> אותו באמת, או לפתח או למחוק</w:t>
-      </w:r>
-    </w:p>
-    <w:p>
-      <w:pPr>
-        <w:rPr>
-          <w:rtl/>
-        </w:rPr>
-      </w:pPr>
-      <w:r>
-        <w:rPr>
-          <w:rFonts w:hint="cs"/>
-          <w:rtl/>
-        </w:rPr>
-        <w:t>מעבר לחלק השני:</w:t>
-      </w:r>
-      <w:r>
-        <w:rPr>
-          <w:rtl/>
-        </w:rPr>
-        <w:br/>
-      </w:r>
-      <w:r>
-        <w:rPr>
-          <w:rFonts w:hint="cs"/>
-          <w:rtl/>
-        </w:rPr>
-        <w:t xml:space="preserve">בעיה בשורה </w:t>
-      </w:r>
-      <w:r>
-        <w:rPr>
-          <w:rFonts w:hint="cs"/>
-          <w:rtl/>
-        </w:rPr>
-        <w:t>2706</w:t>
-      </w:r>
-    </w:p>
-    <w:p>
-      <w:pPr>
-        <w:rPr>
-          <w:rFonts w:hint="cs"/>
-          <w:rtl/>
-        </w:rPr>
-      </w:pPr>
-      <w:r>
-        <w:rPr>
-          <w:rFonts w:hint="cs"/>
-          <w:rtl/>
-        </w:rPr>
-        <w:t>בעיה בשורה 3032</w:t>
-      </w:r>
-      <w:r>
-        <w:rPr>
-          <w:rFonts w:hint="cs"/>
-          <w:rtl/>
-        </w:rPr>
-        <w:t xml:space="preserve"> </w:t>
-      </w:r>
-      <w:r>
-        <w:rPr>
-          <w:rtl/>
-        </w:rPr>
-        <w:t>–</w:t>
-      </w:r>
-      <w:r>
-        <w:rPr>
-          <w:rFonts w:hint="cs"/>
-          <w:rtl/>
-        </w:rPr>
-        <w:t xml:space="preserve"> חסר המשתנה </w:t>
-      </w:r>
-      <w:proofErr w:type="spellStart"/>
-      <w:r>
-        <w:t>oral_anticoag_hosp</w:t>
-      </w:r>
-      <w:proofErr w:type="spellEnd"/>
-      <w:r>
-        <w:rPr>
-          <w:rFonts w:hint="cs"/>
-          <w:rtl/>
-        </w:rPr>
-        <w:t xml:space="preserve">. אלה משתנים בנוצרים בקובץ עזר של הטרנד וחסרים בהם משתנים ולכן זה לא עובד בינתיים. צריך להבין </w:t>
-      </w:r>
-      <w:proofErr w:type="spellStart"/>
-      <w:r>
-        <w:rPr>
-          <w:rFonts w:hint="cs"/>
-          <w:rtl/>
-        </w:rPr>
-        <w:t>מליזי</w:t>
-      </w:r>
-      <w:proofErr w:type="spellEnd"/>
-      <w:r>
-        <w:rPr>
-          <w:rFonts w:hint="cs"/>
-          <w:rtl/>
-        </w:rPr>
         <w:t xml:space="preserve"> איפה אני מוצא אותם. טל השתמשה ב</w:t>
       </w:r>
       <w:r>
@@ -696,27 +283,13 @@
           <w:rtl/>
         </w:rPr>
       </w:pPr>
-      <w:r>
-        <w:rPr>
-          <w:rFonts w:hint="cs"/>
-          <w:rtl/>
-        </w:rPr>
-        <w:lastRenderedPageBreak/>
-        <w:t>חוסרים:</w:t>
-      </w:r>
-      <w:r>
-        <w:rPr>
-          <w:rtl/>
-        </w:rPr>
-        <w:br/>
-      </w:r>
-      <w:r>
-        <w:rPr>
-          <w:rFonts w:hint="cs"/>
-          <w:rtl/>
-        </w:rPr>
-        <w:t>- קבצים לחלק של יצירת הטבלה, ביקשתי מטל</w:t>
-      </w:r>
+    </w:p>
+    <w:p>
+      <w:pPr>
+        <w:rPr>
+          <w:rFonts w:hint="cs"/>
+        </w:rPr>
+      </w:pPr>
     </w:p>
     <w:sectPr>
       <w:pgSz w:w="11906" w:h="16838"/>
@@ -895,6 +468,118 @@
     </w:lvl>
   </w:abstractNum>
   <w:abstractNum w:abstractNumId="1" w15:restartNumberingAfterBreak="0">
+    <w:nsid w:val="344611F3"/>
+    <w:multiLevelType w:val="hybridMultilevel"/>
+    <w:tmpl w:val="765898BE"/>
+    <w:lvl w:ilvl="0" w:tplc="15DC1532">
+      <w:numFmt w:val="bullet"/>
+      <w:lvlText w:val="-"/>
+      <w:lvlJc w:val="left"/>
+      <w:pPr>
+        <w:ind w:left="720" w:hanging="360"/>
+      </w:pPr>
+      <w:rPr>
+        <w:rFonts w:ascii="Arial" w:eastAsiaTheme="minorHAnsi" w:hAnsi="Arial" w:cs="Arial" w:hint="default"/>
+      </w:rPr>
+    </w:lvl>
+    <w:lvl w:ilvl="1" w:tplc="04090003" w:tentative="1">
+      <w:start w:val="1"/>
+      <w:numFmt w:val="bullet"/>
+      <w:lvlText w:val="o"/>
+      <w:lvlJc w:val="left"/>
+      <w:pPr>
+        <w:ind w:left="1440" w:hanging="360"/>
+      </w:pPr>
+      <w:rPr>
+        <w:rFonts w:ascii="Courier New" w:hAnsi="Courier New" w:cs="Courier New" w:hint="default"/>
+      </w:rPr>
+    </w:lvl>
+    <w:lvl w:ilvl="2" w:tplc="04090005" w:tentative="1">
+      <w:start w:val="1"/>
+      <w:numFmt w:val="bullet"/>
+      <w:lvlText w:val=""/>
+      <w:lvlJc w:val="left"/>
+      <w:pPr>
+        <w:ind w:left="2160" w:hanging="360"/>
+      </w:pPr>
+      <w:rPr>
+        <w:rFonts w:ascii="Wingdings" w:hAnsi="Wingdings" w:hint="default"/>
+      </w:rPr>
+    </w:lvl>
+    <w:lvl w:ilvl="3" w:tplc="04090001" w:tentative="1">
+      <w:start w:val="1"/>
+      <w:numFmt w:val="bullet"/>
+      <w:lvlText w:val=""/>
+      <w:lvlJc w:val="left"/>
+      <w:pPr>
+        <w:ind w:left="2880" w:hanging="360"/>
+      </w:pPr>
+      <w:rPr>
+        <w:rFonts w:ascii="Symbol" w:hAnsi="Symbol" w:hint="default"/>
+      </w:rPr>
+    </w:lvl>
+    <w:lvl w:ilvl="4" w:tplc="04090003" w:tentative="1">
+      <w:start w:val="1"/>
+      <w:numFmt w:val="bullet"/>
+      <w:lvlText w:val="o"/>
+      <w:lvlJc w:val="left"/>
+      <w:pPr>
+        <w:ind w:left="3600" w:hanging="360"/>
+      </w:pPr>
+      <w:rPr>
+        <w:rFonts w:ascii="Courier New" w:hAnsi="Courier New" w:cs="Courier New" w:hint="default"/>
+      </w:rPr>
+    </w:lvl>
+    <w:lvl w:ilvl="5" w:tplc="04090005" w:tentative="1">
+      <w:start w:val="1"/>
+      <w:numFmt w:val="bullet"/>
+      <w:lvlText w:val=""/>
+      <w:lvlJc w:val="left"/>
+      <w:pPr>
+        <w:ind w:left="4320" w:hanging="360"/>
+      </w:pPr>
+      <w:rPr>
+        <w:rFonts w:ascii="Wingdings" w:hAnsi="Wingdings" w:hint="default"/>
+      </w:rPr>
+    </w:lvl>
+    <w:lvl w:ilvl="6" w:tplc="04090001" w:tentative="1">
+      <w:start w:val="1"/>
+      <w:numFmt w:val="bullet"/>
+      <w:lvlText w:val=""/>
+      <w:lvlJc w:val="left"/>
+      <w:pPr>
+        <w:ind w:left="5040" w:hanging="360"/>
+      </w:pPr>
+      <w:rPr>
+        <w:rFonts w:ascii="Symbol" w:hAnsi="Symbol" w:hint="default"/>
+      </w:rPr>
+    </w:lvl>
+    <w:lvl w:ilvl="7" w:tplc="04090003" w:tentative="1">
+      <w:start w:val="1"/>
+      <w:numFmt w:val="bullet"/>
+      <w:lvlText w:val="o"/>
+      <w:lvlJc w:val="left"/>
+      <w:pPr>
+        <w:ind w:left="5760" w:hanging="360"/>
+      </w:pPr>
+      <w:rPr>
+        <w:rFonts w:ascii="Courier New" w:hAnsi="Courier New" w:cs="Courier New" w:hint="default"/>
+      </w:rPr>
+    </w:lvl>
+    <w:lvl w:ilvl="8" w:tplc="04090005" w:tentative="1">
+      <w:start w:val="1"/>
+      <w:numFmt w:val="bullet"/>
+      <w:lvlText w:val=""/>
+      <w:lvlJc w:val="left"/>
+      <w:pPr>
+        <w:ind w:left="6480" w:hanging="360"/>
+      </w:pPr>
+      <w:rPr>
+        <w:rFonts w:ascii="Wingdings" w:hAnsi="Wingdings" w:hint="default"/>
+      </w:rPr>
+    </w:lvl>
+  </w:abstractNum>
+  <w:abstractNum w:abstractNumId="2" w15:restartNumberingAfterBreak="0">
     <w:nsid w:val="603E6410"/>
     <w:multiLevelType w:val="hybridMultilevel"/>
     <w:tmpl w:val="471682B4"/>
@@ -1010,6 +695,9 @@
     <w:abstractNumId w:val="0"/>
   </w:num>
   <w:num w:numId="2" w16cid:durableId="1492674315">
+    <w:abstractNumId w:val="2"/>
+  </w:num>
+  <w:num w:numId="3" w16cid:durableId="1420517222">
     <w:abstractNumId w:val="1"/>
   </w:num>
 </w:numbering>

</xml_diff>